<commit_message>
fixed bug avec la mise au 2e tour, changé titre quand la partie est commencée
</commit_message>
<xml_diff>
--- a/meilleure carte.docx
+++ b/meilleure carte.docx
@@ -53,58 +53,25 @@
           <w:strike/>
         </w:rPr>
       </w:pPr>
-      <w:proofErr w:type="spellStart"/>
       <w:r>
         <w:rPr>
           <w:strike/>
         </w:rPr>
-        <w:t>Beu</w:t>
-      </w:r>
-      <w:proofErr w:type="spellEnd"/>
+        <w:t>Beu si a l’as</w:t>
+      </w:r>
+    </w:p>
+    <w:p>
+      <w:pPr>
+        <w:pStyle w:val="ListParagraph"/>
+        <w:numPr>
+          <w:ilvl w:val="2"/>
+          <w:numId w:val="1"/>
+        </w:numPr>
+      </w:pPr>
       <w:r>
         <w:rPr>
           <w:strike/>
         </w:rPr>
-        <w:t xml:space="preserve"> </w:t>
-      </w:r>
-      <w:proofErr w:type="spellStart"/>
-      <w:r>
-        <w:rPr>
-          <w:strike/>
-        </w:rPr>
-        <w:t>si</w:t>
-      </w:r>
-      <w:proofErr w:type="spellEnd"/>
-      <w:r>
-        <w:rPr>
-          <w:strike/>
-        </w:rPr>
-        <w:t xml:space="preserve"> a </w:t>
-      </w:r>
-      <w:proofErr w:type="spellStart"/>
-      <w:r>
-        <w:rPr>
-          <w:strike/>
-        </w:rPr>
-        <w:t>l’as</w:t>
-      </w:r>
-      <w:proofErr w:type="spellEnd"/>
-    </w:p>
-    <w:p>
-      <w:pPr>
-        <w:pStyle w:val="ListParagraph"/>
-        <w:numPr>
-          <w:ilvl w:val="2"/>
-          <w:numId w:val="1"/>
-        </w:numPr>
-        <w:rPr>
-          <w:strike/>
-        </w:rPr>
-      </w:pPr>
-      <w:r>
-        <w:rPr>
-          <w:strike/>
-        </w:rPr>
         <w:t>As</w:t>
       </w:r>
     </w:p>
@@ -129,13 +96,8 @@
         </w:numPr>
       </w:pPr>
       <w:r>
-        <w:t xml:space="preserve">Carte </w:t>
-      </w:r>
-      <w:proofErr w:type="spellStart"/>
-      <w:r>
-        <w:t>sèche</w:t>
-      </w:r>
-      <w:proofErr w:type="spellEnd"/>
+        <w:t>Carte sèche</w:t>
+      </w:r>
     </w:p>
     <w:p>
       <w:pPr>
@@ -157,33 +119,21 @@
           <w:numId w:val="1"/>
         </w:numPr>
       </w:pPr>
-      <w:proofErr w:type="spellStart"/>
       <w:r>
         <w:t>Autre</w:t>
       </w:r>
-      <w:proofErr w:type="spellEnd"/>
-    </w:p>
-    <w:p>
-      <w:pPr>
-        <w:pStyle w:val="ListParagraph"/>
-        <w:numPr>
-          <w:ilvl w:val="2"/>
-          <w:numId w:val="1"/>
-        </w:numPr>
-      </w:pPr>
-      <w:proofErr w:type="spellStart"/>
-      <w:r>
-        <w:t>Équipe</w:t>
-      </w:r>
-      <w:proofErr w:type="spellEnd"/>
-      <w:r>
-        <w:t xml:space="preserve"> </w:t>
-      </w:r>
-      <w:proofErr w:type="spellStart"/>
-      <w:r>
-        <w:t>gagé</w:t>
-      </w:r>
-      <w:proofErr w:type="spellEnd"/>
+    </w:p>
+    <w:p>
+      <w:pPr>
+        <w:pStyle w:val="ListParagraph"/>
+        <w:numPr>
+          <w:ilvl w:val="2"/>
+          <w:numId w:val="1"/>
+        </w:numPr>
+      </w:pPr>
+      <w:r>
+        <w:t>Équipe gagé</w:t>
+      </w:r>
     </w:p>
     <w:p>
       <w:pPr>
@@ -193,50 +143,26 @@
           <w:numId w:val="1"/>
         </w:numPr>
       </w:pPr>
-      <w:proofErr w:type="spellStart"/>
       <w:r>
         <w:t>Atout</w:t>
       </w:r>
-      <w:proofErr w:type="spellEnd"/>
-    </w:p>
-    <w:p>
-      <w:pPr>
-        <w:pStyle w:val="ListParagraph"/>
-        <w:numPr>
-          <w:ilvl w:val="2"/>
-          <w:numId w:val="1"/>
-        </w:numPr>
-        <w:rPr>
-          <w:lang w:val="fr-CA"/>
-        </w:rPr>
-      </w:pPr>
-      <w:proofErr w:type="spellStart"/>
-      <w:r>
-        <w:rPr>
-          <w:lang w:val="fr-CA"/>
-        </w:rPr>
-        <w:t>Beu</w:t>
-      </w:r>
-      <w:proofErr w:type="spellEnd"/>
-      <w:r>
-        <w:rPr>
-          <w:lang w:val="fr-CA"/>
-        </w:rPr>
-        <w:t xml:space="preserve"> si </w:t>
-      </w:r>
-      <w:proofErr w:type="spellStart"/>
-      <w:r>
-        <w:rPr>
-          <w:lang w:val="fr-CA"/>
-        </w:rPr>
-        <w:t>a</w:t>
-      </w:r>
-      <w:proofErr w:type="spellEnd"/>
-      <w:r>
-        <w:rPr>
-          <w:lang w:val="fr-CA"/>
-        </w:rPr>
-        <w:t xml:space="preserve"> l’as o</w:t>
+    </w:p>
+    <w:p>
+      <w:pPr>
+        <w:pStyle w:val="ListParagraph"/>
+        <w:numPr>
+          <w:ilvl w:val="2"/>
+          <w:numId w:val="1"/>
+        </w:numPr>
+        <w:rPr>
+          <w:lang w:val="fr-CA"/>
+        </w:rPr>
+      </w:pPr>
+      <w:r>
+        <w:rPr>
+          <w:lang w:val="fr-CA"/>
+        </w:rPr>
+        <w:t>Beu si a l’as o</w:t>
       </w:r>
       <w:r>
         <w:rPr>
@@ -304,13 +230,8 @@
           <w:numId w:val="1"/>
         </w:numPr>
       </w:pPr>
-      <w:proofErr w:type="spellStart"/>
-      <w:r>
-        <w:t>Dernière</w:t>
-      </w:r>
-      <w:proofErr w:type="spellEnd"/>
-      <w:r>
-        <w:t xml:space="preserve"> carte</w:t>
+      <w:r>
+        <w:t>Dernière carte</w:t>
       </w:r>
     </w:p>
     <w:p>
@@ -396,19 +317,11 @@
           <w:lang w:val="fr-CA"/>
         </w:rPr>
       </w:pPr>
-      <w:proofErr w:type="gramStart"/>
-      <w:r>
-        <w:rPr>
-          <w:lang w:val="fr-CA"/>
-        </w:rPr>
-        <w:t>plus</w:t>
-      </w:r>
-      <w:proofErr w:type="gramEnd"/>
-      <w:r>
-        <w:rPr>
-          <w:lang w:val="fr-CA"/>
-        </w:rPr>
-        <w:t xml:space="preserve"> petite carte </w:t>
+      <w:r>
+        <w:rPr>
+          <w:lang w:val="fr-CA"/>
+        </w:rPr>
+        <w:t xml:space="preserve">plus petite carte </w:t>
       </w:r>
       <w:r>
         <w:rPr>
@@ -446,14 +359,12 @@
           <w:lang w:val="fr-CA"/>
         </w:rPr>
       </w:pPr>
-      <w:proofErr w:type="gramStart"/>
       <w:r>
         <w:rPr>
           <w:lang w:val="fr-CA"/>
         </w:rPr>
         <w:t>chien</w:t>
       </w:r>
-      <w:proofErr w:type="gramEnd"/>
     </w:p>
     <w:p>
       <w:pPr>
@@ -463,11 +374,9 @@
           <w:numId w:val="1"/>
         </w:numPr>
       </w:pPr>
-      <w:proofErr w:type="spellStart"/>
       <w:r>
         <w:t>Autre</w:t>
       </w:r>
-      <w:proofErr w:type="spellEnd"/>
     </w:p>
     <w:p>
       <w:pPr>
@@ -478,40 +387,19 @@
         </w:numPr>
       </w:pPr>
       <w:r>
-        <w:t xml:space="preserve">Points </w:t>
-      </w:r>
-      <w:proofErr w:type="spellStart"/>
-      <w:r>
-        <w:t>potentiels</w:t>
-      </w:r>
-      <w:proofErr w:type="spellEnd"/>
-    </w:p>
-    <w:p>
-      <w:pPr>
-        <w:pStyle w:val="ListParagraph"/>
-        <w:numPr>
-          <w:ilvl w:val="2"/>
-          <w:numId w:val="1"/>
-        </w:numPr>
-      </w:pPr>
-      <w:r>
-        <w:t xml:space="preserve">Carte </w:t>
-      </w:r>
-      <w:proofErr w:type="spellStart"/>
-      <w:r>
-        <w:t>dont</w:t>
-      </w:r>
-      <w:proofErr w:type="spellEnd"/>
-      <w:r>
-        <w:t xml:space="preserve"> </w:t>
-      </w:r>
-      <w:proofErr w:type="spellStart"/>
-      <w:r>
-        <w:t>est</w:t>
-      </w:r>
-      <w:proofErr w:type="spellEnd"/>
-      <w:r>
-        <w:t xml:space="preserve"> maître</w:t>
+        <w:t>Points potentiels</w:t>
+      </w:r>
+    </w:p>
+    <w:p>
+      <w:pPr>
+        <w:pStyle w:val="ListParagraph"/>
+        <w:numPr>
+          <w:ilvl w:val="2"/>
+          <w:numId w:val="1"/>
+        </w:numPr>
+      </w:pPr>
+      <w:r>
+        <w:t>Carte dont est maître</w:t>
       </w:r>
     </w:p>
     <w:p>
@@ -523,13 +411,8 @@
         </w:numPr>
       </w:pPr>
       <w:r>
-        <w:t xml:space="preserve">Pas de points </w:t>
-      </w:r>
-      <w:proofErr w:type="spellStart"/>
-      <w:r>
-        <w:t>potentiels</w:t>
-      </w:r>
-      <w:proofErr w:type="spellEnd"/>
+        <w:t>Pas de points potentiels</w:t>
+      </w:r>
     </w:p>
     <w:p>
       <w:pPr>
@@ -541,6 +424,25 @@
       </w:pPr>
       <w:r>
         <w:t>Chien</w:t>
+      </w:r>
+    </w:p>
+    <w:p>
+      <w:pPr>
+        <w:rPr>
+          <w:lang w:val="fr-CA"/>
+        </w:rPr>
+      </w:pPr>
+      <w:r>
+        <w:rPr>
+          <w:lang w:val="fr-CA"/>
+        </w:rPr>
+        <w:t>TODO: getCarte4 partenaire + ajouter plus d</w:t>
+      </w:r>
+      <w:r>
+        <w:rPr>
+          <w:lang w:val="fr-CA"/>
+        </w:rPr>
+        <w:t>e cas</w:t>
       </w:r>
     </w:p>
     <w:sectPr>

</xml_diff>